<commit_message>
Added material related to I2C Protocol
</commit_message>
<xml_diff>
--- a/Communication Protocols/1. Basic Protocols SPI UART I2C.docx
+++ b/Communication Protocols/1. Basic Protocols SPI UART I2C.docx
@@ -1170,6 +1170,7 @@
         <w:rPr>
           <w:lang w:val="en-IN"/>
         </w:rPr>
+        <w:lastRenderedPageBreak/>
         <w:t>Only allows for a single master</w:t>
       </w:r>
       <w:r>
@@ -1190,7 +1191,6 @@
         <w:rPr>
           <w:lang w:val="en-IN"/>
         </w:rPr>
-        <w:lastRenderedPageBreak/>
         <w:t>UART Communication</w:t>
       </w:r>
     </w:p>
@@ -1479,6 +1479,7 @@
         <w:rPr>
           <w:lang w:val="en-IN"/>
         </w:rPr>
+        <w:lastRenderedPageBreak/>
         <w:t xml:space="preserve">After the transmitting UART gets the parallel data from the data bus, it adds a start bit, a parity bit, and a stop bit, creating the data packet. </w:t>
       </w:r>
     </w:p>
@@ -1497,7 +1498,6 @@
         <w:rPr>
           <w:lang w:val="en-IN"/>
         </w:rPr>
-        <w:lastRenderedPageBreak/>
         <w:t>Next, the data packet is output serially, bit by bit at the Tx pin. The receiving UART reads the data packet bit by bit at its Rx pin. The receiving UART then converts the data back into parallel form and removes the start bit, parity bit, and stop bits. Finally, the receiving UART transfers the data packet in parallel to the data bus on the receiving end:</w:t>
       </w:r>
     </w:p>
@@ -1582,7 +1582,6 @@
         </w:rPr>
         <w:t xml:space="preserve">UART transmitted data is organized into packets. Each packet contains 1 start bit, 5 to 9 data bits </w:t>
       </w:r>
-      <w:bookmarkStart w:id="0" w:name="_GoBack"/>
       <w:r>
         <w:rPr>
           <w:b/>
@@ -1592,7 +1591,6 @@
         </w:rPr>
         <w:t>(depending on the UART)</w:t>
       </w:r>
-      <w:bookmarkEnd w:id="0"/>
       <w:r>
         <w:rPr>
           <w:lang w:val="en-IN"/>
@@ -1859,6 +1857,7 @@
         <w:rPr>
           <w:lang w:val="en-IN"/>
         </w:rPr>
+        <w:lastRenderedPageBreak/>
         <w:t>Advantages</w:t>
       </w:r>
     </w:p>
@@ -1913,44 +1912,618 @@
         <w:rPr>
           <w:lang w:val="en-IN"/>
         </w:rPr>
+        <w:t>Has a parity bit to allow for error checking</w:t>
+      </w:r>
+    </w:p>
+    <w:p>
+      <w:pPr>
+        <w:pStyle w:val="ListParagraph"/>
+        <w:numPr>
+          <w:ilvl w:val="0"/>
+          <w:numId w:val="11"/>
+        </w:numPr>
+        <w:rPr>
+          <w:lang w:val="en-IN"/>
+        </w:rPr>
+      </w:pPr>
+      <w:r>
+        <w:rPr>
+          <w:lang w:val="en-IN"/>
+        </w:rPr>
+        <w:t>The structure of the data packet can be changed as long as both sides are set up for it</w:t>
+      </w:r>
+    </w:p>
+    <w:p>
+      <w:pPr>
+        <w:pStyle w:val="ListParagraph"/>
+        <w:numPr>
+          <w:ilvl w:val="0"/>
+          <w:numId w:val="11"/>
+        </w:numPr>
+        <w:rPr>
+          <w:lang w:val="en-IN"/>
+        </w:rPr>
+      </w:pPr>
+      <w:r>
+        <w:rPr>
+          <w:lang w:val="en-IN"/>
+        </w:rPr>
+        <w:t>Well documented and widely used method</w:t>
+      </w:r>
+    </w:p>
+    <w:p>
+      <w:pPr>
+        <w:pStyle w:val="Heading2"/>
+        <w:rPr>
+          <w:lang w:val="en-IN"/>
+        </w:rPr>
+      </w:pPr>
+      <w:r>
+        <w:rPr>
+          <w:lang w:val="en-IN"/>
+        </w:rPr>
+        <w:t>Disadvantages</w:t>
+      </w:r>
+    </w:p>
+    <w:p>
+      <w:pPr>
+        <w:pStyle w:val="ListParagraph"/>
+        <w:numPr>
+          <w:ilvl w:val="0"/>
+          <w:numId w:val="12"/>
+        </w:numPr>
+        <w:rPr>
+          <w:lang w:val="en-IN"/>
+        </w:rPr>
+      </w:pPr>
+      <w:r>
+        <w:rPr>
+          <w:lang w:val="en-IN"/>
+        </w:rPr>
+        <w:t>The size of the data frame is limited to a maximum of 9 bits</w:t>
+      </w:r>
+    </w:p>
+    <w:p>
+      <w:pPr>
+        <w:pStyle w:val="ListParagraph"/>
+        <w:numPr>
+          <w:ilvl w:val="0"/>
+          <w:numId w:val="12"/>
+        </w:numPr>
+        <w:rPr>
+          <w:lang w:val="en-IN"/>
+        </w:rPr>
+      </w:pPr>
+      <w:r>
+        <w:rPr>
+          <w:lang w:val="en-IN"/>
+        </w:rPr>
+        <w:t>Doesn’t support multiple slave or multiple master systems</w:t>
+      </w:r>
+    </w:p>
+    <w:p>
+      <w:pPr>
+        <w:pStyle w:val="ListParagraph"/>
+        <w:numPr>
+          <w:ilvl w:val="0"/>
+          <w:numId w:val="12"/>
+        </w:numPr>
+        <w:rPr>
+          <w:lang w:val="en-IN"/>
+        </w:rPr>
+      </w:pPr>
+      <w:r>
+        <w:rPr>
+          <w:lang w:val="en-IN"/>
+        </w:rPr>
+        <w:t>The baud rates of each UART must be within 10% of each other</w:t>
+      </w:r>
+    </w:p>
+    <w:p>
+      <w:pPr>
+        <w:pStyle w:val="Heading1"/>
+        <w:rPr>
+          <w:lang w:val="en-IN"/>
+        </w:rPr>
+      </w:pPr>
+      <w:r>
+        <w:rPr>
+          <w:lang w:val="en-IN"/>
+        </w:rPr>
+        <w:t>I2C Communication</w:t>
+      </w:r>
+    </w:p>
+    <w:p>
+      <w:pPr>
+        <w:rPr>
+          <w:lang w:val="en-IN"/>
+        </w:rPr>
+      </w:pPr>
+      <w:r>
+        <w:rPr>
+          <w:lang w:val="en-IN"/>
+        </w:rPr>
+        <w:t xml:space="preserve">I2C combines the best features of SPI and UARTs. With I2C, you can connect multiple slaves to a single master (like SPI) and </w:t>
+      </w:r>
+      <w:r>
+        <w:rPr>
+          <w:b/>
+          <w:bCs/>
+          <w:u w:val="single"/>
+          <w:lang w:val="en-IN"/>
+        </w:rPr>
+        <w:t>you can have multiple masters controlling single, or multiple slaves.</w:t>
+      </w:r>
+      <w:r>
+        <w:rPr>
+          <w:lang w:val="en-IN"/>
+        </w:rPr>
+        <w:t xml:space="preserve"> This is really useful when you want to have more than one microcontroller logging data to a single memory card or displaying text to a single LCD.</w:t>
+      </w:r>
+    </w:p>
+    <w:p>
+      <w:pPr>
+        <w:rPr>
+          <w:b/>
+          <w:bCs/>
+          <w:u w:val="single"/>
+          <w:lang w:val="en-IN"/>
+        </w:rPr>
+      </w:pPr>
+      <w:r>
+        <w:rPr>
+          <w:noProof/>
+          <w:lang w:val="en-IN"/>
+        </w:rPr>
+        <w:drawing>
+          <wp:anchor distT="0" distB="0" distL="114300" distR="114300" simplePos="0" relativeHeight="251663360" behindDoc="0" locked="0" layoutInCell="1" allowOverlap="1" wp14:anchorId="7AF1F8E7" wp14:editId="24FC3494">
+            <wp:simplePos x="0" y="0"/>
+            <wp:positionH relativeFrom="margin">
+              <wp:align>center</wp:align>
+            </wp:positionH>
+            <wp:positionV relativeFrom="paragraph">
+              <wp:posOffset>214630</wp:posOffset>
+            </wp:positionV>
+            <wp:extent cx="4048125" cy="1924050"/>
+            <wp:effectExtent l="0" t="0" r="9525" b="0"/>
+            <wp:wrapTopAndBottom/>
+            <wp:docPr id="6" name="Picture 6"/>
+            <wp:cNvGraphicFramePr>
+              <a:graphicFrameLocks xmlns:a="http://schemas.openxmlformats.org/drawingml/2006/main" noChangeAspect="1"/>
+            </wp:cNvGraphicFramePr>
+            <a:graphic xmlns:a="http://schemas.openxmlformats.org/drawingml/2006/main">
+              <a:graphicData uri="http://schemas.openxmlformats.org/drawingml/2006/picture">
+                <pic:pic xmlns:pic="http://schemas.openxmlformats.org/drawingml/2006/picture">
+                  <pic:nvPicPr>
+                    <pic:cNvPr id="6" name="Capture.JPG"/>
+                    <pic:cNvPicPr/>
+                  </pic:nvPicPr>
+                  <pic:blipFill>
+                    <a:blip r:embed="rId10">
+                      <a:extLst>
+                        <a:ext uri="{28A0092B-C50C-407E-A947-70E740481C1C}">
+                          <a14:useLocalDpi xmlns:a14="http://schemas.microsoft.com/office/drawing/2010/main" val="0"/>
+                        </a:ext>
+                      </a:extLst>
+                    </a:blip>
+                    <a:stretch>
+                      <a:fillRect/>
+                    </a:stretch>
+                  </pic:blipFill>
+                  <pic:spPr>
+                    <a:xfrm>
+                      <a:off x="0" y="0"/>
+                      <a:ext cx="4048125" cy="1924050"/>
+                    </a:xfrm>
+                    <a:prstGeom prst="rect">
+                      <a:avLst/>
+                    </a:prstGeom>
+                  </pic:spPr>
+                </pic:pic>
+              </a:graphicData>
+            </a:graphic>
+          </wp:anchor>
+        </w:drawing>
+      </w:r>
+      <w:r>
+        <w:rPr>
+          <w:lang w:val="en-IN"/>
+        </w:rPr>
+        <w:t xml:space="preserve">Like UART communication, </w:t>
+      </w:r>
+      <w:r>
+        <w:rPr>
+          <w:b/>
+          <w:bCs/>
+          <w:u w:val="single"/>
+          <w:lang w:val="en-IN"/>
+        </w:rPr>
+        <w:t>I2C only uses two wires to transmit data between devices:</w:t>
+      </w:r>
+    </w:p>
+    <w:p>
+      <w:pPr>
+        <w:pStyle w:val="ListParagraph"/>
+        <w:numPr>
+          <w:ilvl w:val="0"/>
+          <w:numId w:val="13"/>
+        </w:numPr>
+        <w:rPr>
+          <w:lang w:val="en-IN"/>
+        </w:rPr>
+      </w:pPr>
+      <w:r>
+        <w:rPr>
+          <w:b/>
+          <w:bCs/>
+          <w:u w:val="single"/>
+          <w:lang w:val="en-IN"/>
+        </w:rPr>
+        <w:t>SDA (Serial Data)</w:t>
+      </w:r>
+      <w:r>
+        <w:rPr>
+          <w:lang w:val="en-IN"/>
+        </w:rPr>
+        <w:t xml:space="preserve"> – The line for the master and slave to send and receive data.</w:t>
+      </w:r>
+    </w:p>
+    <w:p>
+      <w:pPr>
+        <w:pStyle w:val="ListParagraph"/>
+        <w:numPr>
+          <w:ilvl w:val="0"/>
+          <w:numId w:val="13"/>
+        </w:numPr>
+        <w:rPr>
+          <w:lang w:val="en-IN"/>
+        </w:rPr>
+      </w:pPr>
+      <w:r>
+        <w:rPr>
+          <w:b/>
+          <w:bCs/>
+          <w:u w:val="single"/>
+          <w:lang w:val="en-IN"/>
+        </w:rPr>
+        <w:t>SCL (Serial Clock)</w:t>
+      </w:r>
+      <w:r>
+        <w:rPr>
+          <w:lang w:val="en-IN"/>
+        </w:rPr>
+        <w:t xml:space="preserve"> – The line that carries the clock signal.</w:t>
+      </w:r>
+    </w:p>
+    <w:p>
+      <w:pPr>
+        <w:rPr>
+          <w:lang w:val="en-IN"/>
+        </w:rPr>
+      </w:pPr>
+      <w:r>
+        <w:rPr>
+          <w:noProof/>
+          <w:lang w:val="en-IN"/>
+        </w:rPr>
+        <w:drawing>
+          <wp:anchor distT="0" distB="0" distL="114300" distR="114300" simplePos="0" relativeHeight="251664384" behindDoc="0" locked="0" layoutInCell="1" allowOverlap="1" wp14:anchorId="4BAA6706" wp14:editId="198CF4C6">
+            <wp:simplePos x="0" y="0"/>
+            <wp:positionH relativeFrom="margin">
+              <wp:posOffset>1095375</wp:posOffset>
+            </wp:positionH>
+            <wp:positionV relativeFrom="paragraph">
+              <wp:posOffset>455295</wp:posOffset>
+            </wp:positionV>
+            <wp:extent cx="3657600" cy="1998617"/>
+            <wp:effectExtent l="0" t="0" r="0" b="1905"/>
+            <wp:wrapTopAndBottom/>
+            <wp:docPr id="7" name="Picture 7"/>
+            <wp:cNvGraphicFramePr>
+              <a:graphicFrameLocks xmlns:a="http://schemas.openxmlformats.org/drawingml/2006/main" noChangeAspect="1"/>
+            </wp:cNvGraphicFramePr>
+            <a:graphic xmlns:a="http://schemas.openxmlformats.org/drawingml/2006/main">
+              <a:graphicData uri="http://schemas.openxmlformats.org/drawingml/2006/picture">
+                <pic:pic xmlns:pic="http://schemas.openxmlformats.org/drawingml/2006/picture">
+                  <pic:nvPicPr>
+                    <pic:cNvPr id="7" name="Capture.JPG"/>
+                    <pic:cNvPicPr/>
+                  </pic:nvPicPr>
+                  <pic:blipFill rotWithShape="1">
+                    <a:blip r:embed="rId11">
+                      <a:extLst>
+                        <a:ext uri="{28A0092B-C50C-407E-A947-70E740481C1C}">
+                          <a14:useLocalDpi xmlns:a14="http://schemas.microsoft.com/office/drawing/2010/main" val="0"/>
+                        </a:ext>
+                      </a:extLst>
+                    </a:blip>
+                    <a:srcRect l="3105" t="6910" r="9937" b="11765"/>
+                    <a:stretch/>
+                  </pic:blipFill>
+                  <pic:spPr bwMode="auto">
+                    <a:xfrm>
+                      <a:off x="0" y="0"/>
+                      <a:ext cx="3658140" cy="1998912"/>
+                    </a:xfrm>
+                    <a:prstGeom prst="rect">
+                      <a:avLst/>
+                    </a:prstGeom>
+                    <a:ln>
+                      <a:noFill/>
+                    </a:ln>
+                    <a:extLst>
+                      <a:ext uri="{53640926-AAD7-44D8-BBD7-CCE9431645EC}">
+                        <a14:shadowObscured xmlns:a14="http://schemas.microsoft.com/office/drawing/2010/main"/>
+                      </a:ext>
+                    </a:extLst>
+                  </pic:spPr>
+                </pic:pic>
+              </a:graphicData>
+            </a:graphic>
+            <wp14:sizeRelH relativeFrom="margin">
+              <wp14:pctWidth>0</wp14:pctWidth>
+            </wp14:sizeRelH>
+            <wp14:sizeRelV relativeFrom="margin">
+              <wp14:pctHeight>0</wp14:pctHeight>
+            </wp14:sizeRelV>
+          </wp:anchor>
+        </w:drawing>
+      </w:r>
+      <w:r>
+        <w:rPr>
+          <w:lang w:val="en-IN"/>
+        </w:rPr>
+        <w:t xml:space="preserve">Like SPI, </w:t>
+      </w:r>
+      <w:r>
+        <w:rPr>
+          <w:b/>
+          <w:bCs/>
+          <w:lang w:val="en-IN"/>
+        </w:rPr>
+        <w:t>I2C is synchronous</w:t>
+      </w:r>
+      <w:r>
+        <w:rPr>
+          <w:lang w:val="en-IN"/>
+        </w:rPr>
+        <w:t>, so the output of bits is synchronized to the sampling of bits by a clock signal shared between the master and the slave. The clock signal is always controlled by the mas</w:t>
+      </w:r>
+      <w:r>
+        <w:rPr>
+          <w:lang w:val="en-IN"/>
+        </w:rPr>
+        <w:t>ter</w:t>
+      </w:r>
+    </w:p>
+    <w:p>
+      <w:pPr>
+        <w:pStyle w:val="Heading2"/>
+        <w:rPr>
+          <w:lang w:val="en-IN"/>
+        </w:rPr>
+      </w:pPr>
+      <w:r>
+        <w:rPr>
+          <w:lang w:val="en-IN"/>
+        </w:rPr>
         <w:lastRenderedPageBreak/>
-        <w:t>Has a parity bit to allow for error checking</w:t>
-      </w:r>
-    </w:p>
-    <w:p>
-      <w:pPr>
-        <w:pStyle w:val="ListParagraph"/>
-        <w:numPr>
-          <w:ilvl w:val="0"/>
-          <w:numId w:val="11"/>
-        </w:numPr>
-        <w:rPr>
-          <w:lang w:val="en-IN"/>
-        </w:rPr>
-      </w:pPr>
-      <w:r>
-        <w:rPr>
-          <w:lang w:val="en-IN"/>
-        </w:rPr>
-        <w:t>The structure of the data packet can be changed as long as both sides are set up for it</w:t>
-      </w:r>
-    </w:p>
-    <w:p>
-      <w:pPr>
-        <w:pStyle w:val="ListParagraph"/>
-        <w:numPr>
-          <w:ilvl w:val="0"/>
-          <w:numId w:val="11"/>
-        </w:numPr>
-        <w:rPr>
-          <w:lang w:val="en-IN"/>
-        </w:rPr>
-      </w:pPr>
-      <w:r>
-        <w:rPr>
-          <w:lang w:val="en-IN"/>
-        </w:rPr>
-        <w:t>Well documented and widely used method</w:t>
+        <w:t>Working</w:t>
+      </w:r>
+    </w:p>
+    <w:p>
+      <w:pPr>
+        <w:rPr>
+          <w:lang w:val="en-IN"/>
+        </w:rPr>
+      </w:pPr>
+      <w:r>
+        <w:rPr>
+          <w:noProof/>
+          <w:lang w:val="en-IN"/>
+        </w:rPr>
+        <w:drawing>
+          <wp:anchor distT="0" distB="0" distL="114300" distR="114300" simplePos="0" relativeHeight="251665408" behindDoc="0" locked="0" layoutInCell="1" allowOverlap="1" wp14:anchorId="6B97D6C8" wp14:editId="065252BE">
+            <wp:simplePos x="0" y="0"/>
+            <wp:positionH relativeFrom="margin">
+              <wp:align>center</wp:align>
+            </wp:positionH>
+            <wp:positionV relativeFrom="paragraph">
+              <wp:posOffset>829945</wp:posOffset>
+            </wp:positionV>
+            <wp:extent cx="5057775" cy="1323975"/>
+            <wp:effectExtent l="0" t="0" r="9525" b="9525"/>
+            <wp:wrapTopAndBottom/>
+            <wp:docPr id="8" name="Picture 8"/>
+            <wp:cNvGraphicFramePr>
+              <a:graphicFrameLocks xmlns:a="http://schemas.openxmlformats.org/drawingml/2006/main" noChangeAspect="1"/>
+            </wp:cNvGraphicFramePr>
+            <a:graphic xmlns:a="http://schemas.openxmlformats.org/drawingml/2006/main">
+              <a:graphicData uri="http://schemas.openxmlformats.org/drawingml/2006/picture">
+                <pic:pic xmlns:pic="http://schemas.openxmlformats.org/drawingml/2006/picture">
+                  <pic:nvPicPr>
+                    <pic:cNvPr id="8" name="Capture.JPG"/>
+                    <pic:cNvPicPr/>
+                  </pic:nvPicPr>
+                  <pic:blipFill>
+                    <a:blip r:embed="rId12">
+                      <a:extLst>
+                        <a:ext uri="{28A0092B-C50C-407E-A947-70E740481C1C}">
+                          <a14:useLocalDpi xmlns:a14="http://schemas.microsoft.com/office/drawing/2010/main" val="0"/>
+                        </a:ext>
+                      </a:extLst>
+                    </a:blip>
+                    <a:stretch>
+                      <a:fillRect/>
+                    </a:stretch>
+                  </pic:blipFill>
+                  <pic:spPr>
+                    <a:xfrm>
+                      <a:off x="0" y="0"/>
+                      <a:ext cx="5057775" cy="1323975"/>
+                    </a:xfrm>
+                    <a:prstGeom prst="rect">
+                      <a:avLst/>
+                    </a:prstGeom>
+                  </pic:spPr>
+                </pic:pic>
+              </a:graphicData>
+            </a:graphic>
+          </wp:anchor>
+        </w:drawing>
+      </w:r>
+      <w:r>
+        <w:rPr>
+          <w:lang w:val="en-IN"/>
+        </w:rPr>
+        <w:t>With I2C, data is transferred in messages. Messages are broken up into frames of data. Each message has an address frame that contains the binary address of the slave, and one or more data frames that contain the data being transmitted. The message also includes start and stop conditions, read/write bits, and ACK/NACK bits between each data frame:</w:t>
+      </w:r>
+    </w:p>
+    <w:p>
+      <w:pPr>
+        <w:pStyle w:val="ListParagraph"/>
+        <w:numPr>
+          <w:ilvl w:val="0"/>
+          <w:numId w:val="14"/>
+        </w:numPr>
+        <w:rPr>
+          <w:lang w:val="en-IN"/>
+        </w:rPr>
+      </w:pPr>
+      <w:r>
+        <w:rPr>
+          <w:b/>
+          <w:bCs/>
+          <w:u w:val="single"/>
+          <w:lang w:val="en-IN"/>
+        </w:rPr>
+        <w:t>Start Condition:</w:t>
+      </w:r>
+      <w:r>
+        <w:rPr>
+          <w:lang w:val="en-IN"/>
+        </w:rPr>
+        <w:t xml:space="preserve"> The SDA line switches from a high voltage level to a low voltage level before the SCL line switches from high to low.</w:t>
+      </w:r>
+    </w:p>
+    <w:p>
+      <w:pPr>
+        <w:pStyle w:val="ListParagraph"/>
+        <w:numPr>
+          <w:ilvl w:val="0"/>
+          <w:numId w:val="14"/>
+        </w:numPr>
+        <w:rPr>
+          <w:lang w:val="en-IN"/>
+        </w:rPr>
+      </w:pPr>
+      <w:r>
+        <w:rPr>
+          <w:b/>
+          <w:bCs/>
+          <w:u w:val="single"/>
+          <w:lang w:val="en-IN"/>
+        </w:rPr>
+        <w:t>Stop Condition:</w:t>
+      </w:r>
+      <w:r>
+        <w:rPr>
+          <w:lang w:val="en-IN"/>
+        </w:rPr>
+        <w:t xml:space="preserve"> The SDA line switches from a low voltage level to a high voltage level after the SCL line switches from low to high.</w:t>
+      </w:r>
+      <w:r>
+        <w:rPr>
+          <w:lang w:val="en-IN"/>
+        </w:rPr>
+        <w:t>\</w:t>
+      </w:r>
+    </w:p>
+    <w:p>
+      <w:pPr>
+        <w:pStyle w:val="ListParagraph"/>
+        <w:numPr>
+          <w:ilvl w:val="0"/>
+          <w:numId w:val="14"/>
+        </w:numPr>
+        <w:rPr>
+          <w:lang w:val="en-IN"/>
+        </w:rPr>
+      </w:pPr>
+      <w:r>
+        <w:rPr>
+          <w:b/>
+          <w:bCs/>
+          <w:u w:val="single"/>
+          <w:lang w:val="en-IN"/>
+        </w:rPr>
+        <w:t>Address Frame:</w:t>
+      </w:r>
+      <w:r>
+        <w:rPr>
+          <w:lang w:val="en-IN"/>
+        </w:rPr>
+        <w:t xml:space="preserve"> A 7 or 10 bit sequence unique to each slave that identifies the slave when the master wants to talk to it.</w:t>
+      </w:r>
+    </w:p>
+    <w:p>
+      <w:pPr>
+        <w:pStyle w:val="ListParagraph"/>
+        <w:numPr>
+          <w:ilvl w:val="0"/>
+          <w:numId w:val="14"/>
+        </w:numPr>
+        <w:rPr>
+          <w:lang w:val="en-IN"/>
+        </w:rPr>
+      </w:pPr>
+      <w:r>
+        <w:rPr>
+          <w:b/>
+          <w:bCs/>
+          <w:u w:val="single"/>
+          <w:lang w:val="en-IN"/>
+        </w:rPr>
+        <w:t>Read/Write Bit:</w:t>
+      </w:r>
+      <w:r>
+        <w:rPr>
+          <w:lang w:val="en-IN"/>
+        </w:rPr>
+        <w:t xml:space="preserve"> A single bit specifying whether the master is sending data to the slave (low voltage level) or requesting data from it (high voltage level).</w:t>
+      </w:r>
+    </w:p>
+    <w:p>
+      <w:pPr>
+        <w:pStyle w:val="ListParagraph"/>
+        <w:numPr>
+          <w:ilvl w:val="0"/>
+          <w:numId w:val="14"/>
+        </w:numPr>
+        <w:rPr>
+          <w:lang w:val="en-IN"/>
+        </w:rPr>
+      </w:pPr>
+      <w:r>
+        <w:rPr>
+          <w:b/>
+          <w:bCs/>
+          <w:u w:val="single"/>
+          <w:lang w:val="en-IN"/>
+        </w:rPr>
+        <w:t>ACK/NACK Bit:</w:t>
+      </w:r>
+      <w:r>
+        <w:rPr>
+          <w:lang w:val="en-IN"/>
+        </w:rPr>
+        <w:t xml:space="preserve"> Each frame in a message is followed by an acknowledge/no-acknowledge bit. If an address frame or data frame was successfully received, an ACK bit is returned to the sender from the receiving device</w:t>
+      </w:r>
+      <w:r>
+        <w:rPr>
+          <w:lang w:val="en-IN"/>
+        </w:rPr>
+        <w:t>.</w:t>
       </w:r>
     </w:p>
     <w:p>
@@ -1964,72 +2537,532 @@
         <w:rPr>
           <w:lang w:val="en-IN"/>
         </w:rPr>
-        <w:t>Disadvantages</w:t>
-      </w:r>
-    </w:p>
-    <w:p>
-      <w:pPr>
-        <w:pStyle w:val="ListParagraph"/>
-        <w:numPr>
-          <w:ilvl w:val="0"/>
-          <w:numId w:val="12"/>
-        </w:numPr>
-        <w:rPr>
-          <w:lang w:val="en-IN"/>
-        </w:rPr>
-      </w:pPr>
-      <w:r>
-        <w:rPr>
-          <w:lang w:val="en-IN"/>
-        </w:rPr>
-        <w:t>T</w:t>
-      </w:r>
-      <w:r>
-        <w:rPr>
-          <w:lang w:val="en-IN"/>
-        </w:rPr>
-        <w:t>he size of the data frame is limited to a maximum of 9 bits</w:t>
-      </w:r>
-    </w:p>
-    <w:p>
-      <w:pPr>
-        <w:pStyle w:val="ListParagraph"/>
-        <w:numPr>
-          <w:ilvl w:val="0"/>
-          <w:numId w:val="12"/>
-        </w:numPr>
-        <w:rPr>
-          <w:lang w:val="en-IN"/>
-        </w:rPr>
-      </w:pPr>
-      <w:r>
-        <w:rPr>
-          <w:lang w:val="en-IN"/>
-        </w:rPr>
-        <w:t>Doesn’t support multiple slave or multiple master systems</w:t>
-      </w:r>
-    </w:p>
-    <w:p>
-      <w:pPr>
-        <w:pStyle w:val="ListParagraph"/>
-        <w:numPr>
-          <w:ilvl w:val="0"/>
-          <w:numId w:val="12"/>
-        </w:numPr>
-        <w:rPr>
-          <w:lang w:val="en-IN"/>
-        </w:rPr>
-      </w:pPr>
-      <w:r>
-        <w:rPr>
-          <w:lang w:val="en-IN"/>
-        </w:rPr>
-        <w:t>The baud rates of each UART must be within 10% of each other</w:t>
-      </w:r>
+        <w:t>Addressing</w:t>
+      </w:r>
+    </w:p>
+    <w:p>
+      <w:pPr>
+        <w:rPr>
+          <w:lang w:val="en-IN"/>
+        </w:rPr>
+      </w:pPr>
+      <w:r>
+        <w:rPr>
+          <w:lang w:val="en-IN"/>
+        </w:rPr>
+        <w:t>I2C doesn’t have slave select lines like SPI, so it needs another way to let the slave know that data is being sent to it, and not another slave. It does this by addressing. The address frame is always the first frame after the start bit in a new message.</w:t>
+      </w:r>
+    </w:p>
+    <w:p>
+      <w:pPr>
+        <w:rPr>
+          <w:lang w:val="en-IN"/>
+        </w:rPr>
+      </w:pPr>
+    </w:p>
+    <w:p>
+      <w:pPr>
+        <w:rPr>
+          <w:lang w:val="en-IN"/>
+        </w:rPr>
+      </w:pPr>
+      <w:r>
+        <w:rPr>
+          <w:lang w:val="en-IN"/>
+        </w:rPr>
+        <w:t>The master sends the address of the slave it wants to communicate with to every slave connected to it. Each slave then compares the address sent from the master to its own address. If the address matches, it sends a low voltage ACK bit back to the master. If the address doesn’t match, the slave does nothing and the SDA line remains high.</w:t>
+      </w:r>
+    </w:p>
+    <w:p>
+      <w:pPr>
+        <w:pStyle w:val="Heading2"/>
+        <w:rPr>
+          <w:lang w:val="en-IN"/>
+        </w:rPr>
+      </w:pPr>
+      <w:r>
+        <w:rPr>
+          <w:lang w:val="en-IN"/>
+        </w:rPr>
+        <w:t>Read/Write Bit</w:t>
+      </w:r>
+    </w:p>
+    <w:p>
+      <w:pPr>
+        <w:rPr>
+          <w:lang w:val="en-IN"/>
+        </w:rPr>
+      </w:pPr>
+      <w:r>
+        <w:rPr>
+          <w:lang w:val="en-IN"/>
+        </w:rPr>
+        <w:t>The address frame includes a single bit at the end that informs the slave whether the master wants to write data to it or receive data from it. If the master wants to send data to the slave, the read/write bit is a low voltage level. If the master is requesting data from the slave, the bit is a high voltage level.</w:t>
+      </w:r>
+    </w:p>
+    <w:p>
+      <w:pPr>
+        <w:pStyle w:val="Heading2"/>
+        <w:rPr>
+          <w:lang w:val="en-IN"/>
+        </w:rPr>
+      </w:pPr>
+      <w:r>
+        <w:rPr>
+          <w:lang w:val="en-IN"/>
+        </w:rPr>
+        <w:t>The Data Frame</w:t>
+      </w:r>
+    </w:p>
+    <w:p>
+      <w:pPr>
+        <w:rPr>
+          <w:lang w:val="en-IN"/>
+        </w:rPr>
+      </w:pPr>
+      <w:r>
+        <w:rPr>
+          <w:lang w:val="en-IN"/>
+        </w:rPr>
+        <w:t>After the master detects the ACK bit from the slave, the first data frame is ready to be sent.</w:t>
+      </w:r>
+    </w:p>
+    <w:p>
+      <w:pPr>
+        <w:rPr>
+          <w:lang w:val="en-IN"/>
+        </w:rPr>
+      </w:pPr>
+    </w:p>
+    <w:p>
+      <w:pPr>
+        <w:rPr>
+          <w:lang w:val="en-IN"/>
+        </w:rPr>
+      </w:pPr>
+      <w:r>
+        <w:rPr>
+          <w:lang w:val="en-IN"/>
+        </w:rPr>
+        <w:lastRenderedPageBreak/>
+        <w:t>The data frame is always 8 bits long, and sent with the most significant bit first. Each data frame is immediately followed by an ACK/NACK bit to verify that the frame has been received successfully. The ACK bit must be received by either the master or the slave (depending on who is sending the data) before the next data frame can be sent.</w:t>
+      </w:r>
+    </w:p>
+    <w:p>
+      <w:pPr>
+        <w:rPr>
+          <w:lang w:val="en-IN"/>
+        </w:rPr>
+      </w:pPr>
+    </w:p>
+    <w:p>
+      <w:pPr>
+        <w:rPr>
+          <w:lang w:val="en-IN"/>
+        </w:rPr>
+      </w:pPr>
+      <w:r>
+        <w:rPr>
+          <w:lang w:val="en-IN"/>
+        </w:rPr>
+        <w:t>After all of the data frames have been sent, the master can send a stop condition to the slave to halt the transmission. The stop condition is a voltage transition from low to high on the SDA line after a low to high transition on the SCL line, with the SCL line remaining high.</w:t>
+      </w:r>
+    </w:p>
+    <w:p>
+      <w:pPr>
+        <w:pStyle w:val="Heading2"/>
+      </w:pPr>
+      <w:r>
+        <w:t>Steps</w:t>
+      </w:r>
+    </w:p>
+    <w:p>
+      <w:pPr>
+        <w:pStyle w:val="ListParagraph"/>
+        <w:numPr>
+          <w:ilvl w:val="0"/>
+          <w:numId w:val="15"/>
+        </w:numPr>
+      </w:pPr>
+      <w:r>
+        <w:t>The master sends the start condition to every connected slave by switching the SDA line from a high voltage level to a low voltage level before switching the SCL line from high to low:</w:t>
+      </w:r>
+    </w:p>
+    <w:p>
+      <w:pPr>
+        <w:pStyle w:val="ListParagraph"/>
+        <w:numPr>
+          <w:ilvl w:val="0"/>
+          <w:numId w:val="15"/>
+        </w:numPr>
+      </w:pPr>
+      <w:r>
+        <w:t>The master sends each slave the 7 or 10 bit address of the slave it wants to communicate with, along with the read/write bit:</w:t>
+      </w:r>
+    </w:p>
+    <w:p>
+      <w:pPr>
+        <w:pStyle w:val="ListParagraph"/>
+        <w:numPr>
+          <w:ilvl w:val="0"/>
+          <w:numId w:val="15"/>
+        </w:numPr>
+      </w:pPr>
+      <w:r>
+        <w:t xml:space="preserve">Each slave compares the address sent from the master to its own address. If the address matches, </w:t>
+      </w:r>
+      <w:r>
+        <w:rPr>
+          <w:b/>
+          <w:bCs/>
+          <w:u w:val="single"/>
+        </w:rPr>
+        <w:t>the slave returns an ACK bit by pulling the SDA line low for one bit</w:t>
+      </w:r>
+      <w:r>
+        <w:t>. If the address from the master does not match the slave’s own address, the slave leaves the SDA line high.</w:t>
+      </w:r>
+    </w:p>
+    <w:p>
+      <w:pPr>
+        <w:pStyle w:val="ListParagraph"/>
+        <w:numPr>
+          <w:ilvl w:val="0"/>
+          <w:numId w:val="15"/>
+        </w:numPr>
+      </w:pPr>
+      <w:r>
+        <w:t>The master sends or receives the data frame:</w:t>
+      </w:r>
+    </w:p>
+    <w:p>
+      <w:pPr>
+        <w:pStyle w:val="ListParagraph"/>
+        <w:numPr>
+          <w:ilvl w:val="0"/>
+          <w:numId w:val="15"/>
+        </w:numPr>
+      </w:pPr>
+      <w:r>
+        <w:t>After each data frame has been transferred, the receiving device returns another ACK bit to the sender to acknowledge successful receipt of the frame:</w:t>
+      </w:r>
+    </w:p>
+    <w:p>
+      <w:pPr>
+        <w:pStyle w:val="ListParagraph"/>
+        <w:numPr>
+          <w:ilvl w:val="0"/>
+          <w:numId w:val="15"/>
+        </w:numPr>
+      </w:pPr>
+      <w:r>
+        <w:t>To stop the data transmission, the master sends a stop condition to the slave by switching SCL high before switching SDA high:</w:t>
+      </w:r>
+    </w:p>
+    <w:p>
+      <w:pPr>
+        <w:pStyle w:val="Heading2"/>
+      </w:pPr>
+      <w:r>
+        <w:t>Connecting Multiple Slaves</w:t>
+      </w:r>
+    </w:p>
+    <w:p>
+      <w:r>
+        <w:rPr>
+          <w:noProof/>
+        </w:rPr>
+        <w:drawing>
+          <wp:anchor distT="0" distB="0" distL="114300" distR="114300" simplePos="0" relativeHeight="251666432" behindDoc="0" locked="0" layoutInCell="1" allowOverlap="1" wp14:anchorId="3F8A4D77" wp14:editId="19560A0D">
+            <wp:simplePos x="0" y="0"/>
+            <wp:positionH relativeFrom="column">
+              <wp:posOffset>2114550</wp:posOffset>
+            </wp:positionH>
+            <wp:positionV relativeFrom="paragraph">
+              <wp:posOffset>840740</wp:posOffset>
+            </wp:positionV>
+            <wp:extent cx="2105025" cy="2846705"/>
+            <wp:effectExtent l="0" t="0" r="9525" b="0"/>
+            <wp:wrapTopAndBottom/>
+            <wp:docPr id="9" name="Picture 9"/>
+            <wp:cNvGraphicFramePr>
+              <a:graphicFrameLocks xmlns:a="http://schemas.openxmlformats.org/drawingml/2006/main" noChangeAspect="1"/>
+            </wp:cNvGraphicFramePr>
+            <a:graphic xmlns:a="http://schemas.openxmlformats.org/drawingml/2006/main">
+              <a:graphicData uri="http://schemas.openxmlformats.org/drawingml/2006/picture">
+                <pic:pic xmlns:pic="http://schemas.openxmlformats.org/drawingml/2006/picture">
+                  <pic:nvPicPr>
+                    <pic:cNvPr id="9" name="Capture.JPG"/>
+                    <pic:cNvPicPr/>
+                  </pic:nvPicPr>
+                  <pic:blipFill rotWithShape="1">
+                    <a:blip r:embed="rId13">
+                      <a:extLst>
+                        <a:ext uri="{28A0092B-C50C-407E-A947-70E740481C1C}">
+                          <a14:useLocalDpi xmlns:a14="http://schemas.microsoft.com/office/drawing/2010/main" val="0"/>
+                        </a:ext>
+                      </a:extLst>
+                    </a:blip>
+                    <a:srcRect l="3494" t="6730" r="21775" b="2885"/>
+                    <a:stretch/>
+                  </pic:blipFill>
+                  <pic:spPr bwMode="auto">
+                    <a:xfrm>
+                      <a:off x="0" y="0"/>
+                      <a:ext cx="2105025" cy="2846705"/>
+                    </a:xfrm>
+                    <a:prstGeom prst="rect">
+                      <a:avLst/>
+                    </a:prstGeom>
+                    <a:ln>
+                      <a:noFill/>
+                    </a:ln>
+                    <a:extLst>
+                      <a:ext uri="{53640926-AAD7-44D8-BBD7-CCE9431645EC}">
+                        <a14:shadowObscured xmlns:a14="http://schemas.microsoft.com/office/drawing/2010/main"/>
+                      </a:ext>
+                    </a:extLst>
+                  </pic:spPr>
+                </pic:pic>
+              </a:graphicData>
+            </a:graphic>
+            <wp14:sizeRelH relativeFrom="margin">
+              <wp14:pctWidth>0</wp14:pctWidth>
+            </wp14:sizeRelH>
+            <wp14:sizeRelV relativeFrom="margin">
+              <wp14:pctHeight>0</wp14:pctHeight>
+            </wp14:sizeRelV>
+          </wp:anchor>
+        </w:drawing>
+      </w:r>
+      <w:r>
+        <w:t xml:space="preserve">Because I2C uses addressing, multiple slaves can be controlled from a single master. With a 7 bit address, 128 (27) unique address are available. Using 10 bit addresses is uncommon, but provides 1,024 (210) unique addresses. To connect multiple slaves to a single master, wire them like this, with 4.7K Ohm pull-up resistors connecting the SDA and SCL lines to </w:t>
+      </w:r>
+      <w:proofErr w:type="spellStart"/>
+      <w:r>
+        <w:t>Vcc</w:t>
+      </w:r>
+      <w:proofErr w:type="spellEnd"/>
+      <w:r>
+        <w:t>:</w:t>
+      </w:r>
+    </w:p>
+    <w:p>
+      <w:pPr>
+        <w:pStyle w:val="Heading2"/>
+      </w:pPr>
+      <w:r>
+        <w:lastRenderedPageBreak/>
+        <w:t>Multiple Masters</w:t>
+      </w:r>
+    </w:p>
+    <w:p>
+      <w:r>
+        <w:t xml:space="preserve">Multiple masters can be connected to a single slave or multiple slaves. </w:t>
+      </w:r>
+    </w:p>
+    <w:p>
+      <w:r>
+        <w:rPr>
+          <w:noProof/>
+        </w:rPr>
+        <w:drawing>
+          <wp:anchor distT="0" distB="0" distL="114300" distR="114300" simplePos="0" relativeHeight="251667456" behindDoc="0" locked="0" layoutInCell="1" allowOverlap="1" wp14:anchorId="5AA34805" wp14:editId="372ED217">
+            <wp:simplePos x="0" y="0"/>
+            <wp:positionH relativeFrom="margin">
+              <wp:align>center</wp:align>
+            </wp:positionH>
+            <wp:positionV relativeFrom="paragraph">
+              <wp:posOffset>1240155</wp:posOffset>
+            </wp:positionV>
+            <wp:extent cx="2667000" cy="4467225"/>
+            <wp:effectExtent l="0" t="0" r="0" b="9525"/>
+            <wp:wrapTopAndBottom/>
+            <wp:docPr id="10" name="Picture 10"/>
+            <wp:cNvGraphicFramePr>
+              <a:graphicFrameLocks xmlns:a="http://schemas.openxmlformats.org/drawingml/2006/main" noChangeAspect="1"/>
+            </wp:cNvGraphicFramePr>
+            <a:graphic xmlns:a="http://schemas.openxmlformats.org/drawingml/2006/main">
+              <a:graphicData uri="http://schemas.openxmlformats.org/drawingml/2006/picture">
+                <pic:pic xmlns:pic="http://schemas.openxmlformats.org/drawingml/2006/picture">
+                  <pic:nvPicPr>
+                    <pic:cNvPr id="10" name="Capture.JPG"/>
+                    <pic:cNvPicPr/>
+                  </pic:nvPicPr>
+                  <pic:blipFill>
+                    <a:blip r:embed="rId14">
+                      <a:extLst>
+                        <a:ext uri="{28A0092B-C50C-407E-A947-70E740481C1C}">
+                          <a14:useLocalDpi xmlns:a14="http://schemas.microsoft.com/office/drawing/2010/main" val="0"/>
+                        </a:ext>
+                      </a:extLst>
+                    </a:blip>
+                    <a:stretch>
+                      <a:fillRect/>
+                    </a:stretch>
+                  </pic:blipFill>
+                  <pic:spPr>
+                    <a:xfrm>
+                      <a:off x="0" y="0"/>
+                      <a:ext cx="2667000" cy="4467225"/>
+                    </a:xfrm>
+                    <a:prstGeom prst="rect">
+                      <a:avLst/>
+                    </a:prstGeom>
+                  </pic:spPr>
+                </pic:pic>
+              </a:graphicData>
+            </a:graphic>
+          </wp:anchor>
+        </w:drawing>
+      </w:r>
+      <w:r>
+        <w:rPr>
+          <w:b/>
+          <w:bCs/>
+          <w:u w:val="single"/>
+        </w:rPr>
+        <w:t>The problem with multiple masters in the same system comes when two masters try to send or receive data at the same time over the SDA line.</w:t>
+      </w:r>
+      <w:r>
+        <w:t xml:space="preserve"> To solve this problem, </w:t>
+      </w:r>
+      <w:r>
+        <w:rPr>
+          <w:b/>
+          <w:bCs/>
+        </w:rPr>
+        <w:t xml:space="preserve">each master needs to detect if the SDA line is low or high before transmitting a message. </w:t>
+      </w:r>
+      <w:r>
+        <w:t xml:space="preserve">If the SDA line is low, this means that another master has control of the bus, and the master should wait to send the message. If the SDA line is high, then it’s safe to transmit the message. To connect multiple masters to multiple slaves, use the following diagram, with 4.7K Ohm pull-up resistors connecting the SDA and SCL lines to </w:t>
+      </w:r>
+      <w:proofErr w:type="spellStart"/>
+      <w:r>
+        <w:t>Vcc</w:t>
+      </w:r>
+      <w:proofErr w:type="spellEnd"/>
+      <w:r>
+        <w:t>:</w:t>
+      </w:r>
+    </w:p>
+    <w:p>
+      <w:pPr>
+        <w:pStyle w:val="Heading2"/>
+      </w:pPr>
+      <w:r>
+        <w:t>ADVANTAGES</w:t>
+      </w:r>
+    </w:p>
+    <w:p>
+      <w:pPr>
+        <w:pStyle w:val="ListParagraph"/>
+        <w:numPr>
+          <w:ilvl w:val="0"/>
+          <w:numId w:val="16"/>
+        </w:numPr>
+      </w:pPr>
+      <w:r>
+        <w:t>Only uses two wires</w:t>
+      </w:r>
+    </w:p>
+    <w:p>
+      <w:pPr>
+        <w:pStyle w:val="ListParagraph"/>
+        <w:numPr>
+          <w:ilvl w:val="0"/>
+          <w:numId w:val="16"/>
+        </w:numPr>
+      </w:pPr>
+      <w:r>
+        <w:t>Supports multiple masters and multiple slaves</w:t>
+      </w:r>
+    </w:p>
+    <w:p>
+      <w:pPr>
+        <w:pStyle w:val="ListParagraph"/>
+        <w:numPr>
+          <w:ilvl w:val="0"/>
+          <w:numId w:val="16"/>
+        </w:numPr>
+      </w:pPr>
+      <w:r>
+        <w:t>ACK/NACK bit gives confirmation that each frame is transferred successfully</w:t>
+      </w:r>
+    </w:p>
+    <w:p>
+      <w:pPr>
+        <w:pStyle w:val="ListParagraph"/>
+        <w:numPr>
+          <w:ilvl w:val="0"/>
+          <w:numId w:val="16"/>
+        </w:numPr>
+      </w:pPr>
+      <w:r>
+        <w:t>Hardware is less complicated than with UARTs</w:t>
+      </w:r>
+    </w:p>
+    <w:p>
+      <w:pPr>
+        <w:pStyle w:val="ListParagraph"/>
+        <w:numPr>
+          <w:ilvl w:val="0"/>
+          <w:numId w:val="16"/>
+        </w:numPr>
+      </w:pPr>
+      <w:r>
+        <w:t>Well known and widely used protocol</w:t>
+      </w:r>
+    </w:p>
+    <w:p>
+      <w:pPr>
+        <w:pStyle w:val="Heading2"/>
+      </w:pPr>
+      <w:r>
+        <w:t>DISADVANTAGES</w:t>
+      </w:r>
+    </w:p>
+    <w:p>
+      <w:pPr>
+        <w:pStyle w:val="ListParagraph"/>
+        <w:numPr>
+          <w:ilvl w:val="0"/>
+          <w:numId w:val="17"/>
+        </w:numPr>
+      </w:pPr>
+      <w:r>
+        <w:t>Slower data transfer rate than SPI</w:t>
+      </w:r>
+    </w:p>
+    <w:p>
+      <w:pPr>
+        <w:pStyle w:val="ListParagraph"/>
+        <w:numPr>
+          <w:ilvl w:val="0"/>
+          <w:numId w:val="17"/>
+        </w:numPr>
+      </w:pPr>
+      <w:r>
+        <w:t>The size of the data frame is limited to 8 bits</w:t>
+      </w:r>
+    </w:p>
+    <w:p>
+      <w:pPr>
+        <w:pStyle w:val="ListParagraph"/>
+        <w:numPr>
+          <w:ilvl w:val="0"/>
+          <w:numId w:val="17"/>
+        </w:numPr>
+      </w:pPr>
+      <w:r>
+        <w:t>More complicated hardware needed to implement than SPI</w:t>
+      </w:r>
+      <w:bookmarkStart w:id="0" w:name="_GoBack"/>
+      <w:bookmarkEnd w:id="0"/>
     </w:p>
     <w:sectPr>
       <w:pgSz w:w="12240" w:h="15840"/>
-      <w:pgMar w:top="1440" w:right="1440" w:bottom="993" w:left="1440" w:header="708" w:footer="708" w:gutter="0"/>
+      <w:pgMar w:top="1440" w:right="1440" w:bottom="1276" w:left="1440" w:header="708" w:footer="708" w:gutter="0"/>
       <w:cols w:space="708"/>
       <w:docGrid w:linePitch="360"/>
     </w:sectPr>
@@ -2126,6 +3159,267 @@
     </w:lvl>
   </w:abstractNum>
   <w:abstractNum w:abstractNumId="1" w15:restartNumberingAfterBreak="0">
+    <w:nsid w:val="03477259"/>
+    <w:multiLevelType w:val="hybridMultilevel"/>
+    <w:tmpl w:val="274ABAA0"/>
+    <w:lvl w:ilvl="0" w:tplc="0409000F">
+      <w:start w:val="1"/>
+      <w:numFmt w:val="decimal"/>
+      <w:lvlText w:val="%1."/>
+      <w:lvlJc w:val="left"/>
+      <w:pPr>
+        <w:ind w:left="720" w:hanging="360"/>
+      </w:pPr>
+    </w:lvl>
+    <w:lvl w:ilvl="1" w:tplc="40090019" w:tentative="1">
+      <w:start w:val="1"/>
+      <w:numFmt w:val="lowerLetter"/>
+      <w:lvlText w:val="%2."/>
+      <w:lvlJc w:val="left"/>
+      <w:pPr>
+        <w:ind w:left="1440" w:hanging="360"/>
+      </w:pPr>
+    </w:lvl>
+    <w:lvl w:ilvl="2" w:tplc="4009001B" w:tentative="1">
+      <w:start w:val="1"/>
+      <w:numFmt w:val="lowerRoman"/>
+      <w:lvlText w:val="%3."/>
+      <w:lvlJc w:val="right"/>
+      <w:pPr>
+        <w:ind w:left="2160" w:hanging="180"/>
+      </w:pPr>
+    </w:lvl>
+    <w:lvl w:ilvl="3" w:tplc="4009000F" w:tentative="1">
+      <w:start w:val="1"/>
+      <w:numFmt w:val="decimal"/>
+      <w:lvlText w:val="%4."/>
+      <w:lvlJc w:val="left"/>
+      <w:pPr>
+        <w:ind w:left="2880" w:hanging="360"/>
+      </w:pPr>
+    </w:lvl>
+    <w:lvl w:ilvl="4" w:tplc="40090019" w:tentative="1">
+      <w:start w:val="1"/>
+      <w:numFmt w:val="lowerLetter"/>
+      <w:lvlText w:val="%5."/>
+      <w:lvlJc w:val="left"/>
+      <w:pPr>
+        <w:ind w:left="3600" w:hanging="360"/>
+      </w:pPr>
+    </w:lvl>
+    <w:lvl w:ilvl="5" w:tplc="4009001B" w:tentative="1">
+      <w:start w:val="1"/>
+      <w:numFmt w:val="lowerRoman"/>
+      <w:lvlText w:val="%6."/>
+      <w:lvlJc w:val="right"/>
+      <w:pPr>
+        <w:ind w:left="4320" w:hanging="180"/>
+      </w:pPr>
+    </w:lvl>
+    <w:lvl w:ilvl="6" w:tplc="4009000F" w:tentative="1">
+      <w:start w:val="1"/>
+      <w:numFmt w:val="decimal"/>
+      <w:lvlText w:val="%7."/>
+      <w:lvlJc w:val="left"/>
+      <w:pPr>
+        <w:ind w:left="5040" w:hanging="360"/>
+      </w:pPr>
+    </w:lvl>
+    <w:lvl w:ilvl="7" w:tplc="40090019" w:tentative="1">
+      <w:start w:val="1"/>
+      <w:numFmt w:val="lowerLetter"/>
+      <w:lvlText w:val="%8."/>
+      <w:lvlJc w:val="left"/>
+      <w:pPr>
+        <w:ind w:left="5760" w:hanging="360"/>
+      </w:pPr>
+    </w:lvl>
+    <w:lvl w:ilvl="8" w:tplc="4009001B" w:tentative="1">
+      <w:start w:val="1"/>
+      <w:numFmt w:val="lowerRoman"/>
+      <w:lvlText w:val="%9."/>
+      <w:lvlJc w:val="right"/>
+      <w:pPr>
+        <w:ind w:left="6480" w:hanging="180"/>
+      </w:pPr>
+    </w:lvl>
+  </w:abstractNum>
+  <w:abstractNum w:abstractNumId="2" w15:restartNumberingAfterBreak="0">
+    <w:nsid w:val="0A5D5251"/>
+    <w:multiLevelType w:val="hybridMultilevel"/>
+    <w:tmpl w:val="A9F009DC"/>
+    <w:lvl w:ilvl="0" w:tplc="0409000F">
+      <w:start w:val="1"/>
+      <w:numFmt w:val="decimal"/>
+      <w:lvlText w:val="%1."/>
+      <w:lvlJc w:val="left"/>
+      <w:pPr>
+        <w:ind w:left="720" w:hanging="360"/>
+      </w:pPr>
+      <w:rPr>
+        <w:rFonts w:hint="default"/>
+      </w:rPr>
+    </w:lvl>
+    <w:lvl w:ilvl="1" w:tplc="40090019" w:tentative="1">
+      <w:start w:val="1"/>
+      <w:numFmt w:val="lowerLetter"/>
+      <w:lvlText w:val="%2."/>
+      <w:lvlJc w:val="left"/>
+      <w:pPr>
+        <w:ind w:left="1440" w:hanging="360"/>
+      </w:pPr>
+    </w:lvl>
+    <w:lvl w:ilvl="2" w:tplc="4009001B" w:tentative="1">
+      <w:start w:val="1"/>
+      <w:numFmt w:val="lowerRoman"/>
+      <w:lvlText w:val="%3."/>
+      <w:lvlJc w:val="right"/>
+      <w:pPr>
+        <w:ind w:left="2160" w:hanging="180"/>
+      </w:pPr>
+    </w:lvl>
+    <w:lvl w:ilvl="3" w:tplc="4009000F" w:tentative="1">
+      <w:start w:val="1"/>
+      <w:numFmt w:val="decimal"/>
+      <w:lvlText w:val="%4."/>
+      <w:lvlJc w:val="left"/>
+      <w:pPr>
+        <w:ind w:left="2880" w:hanging="360"/>
+      </w:pPr>
+    </w:lvl>
+    <w:lvl w:ilvl="4" w:tplc="40090019" w:tentative="1">
+      <w:start w:val="1"/>
+      <w:numFmt w:val="lowerLetter"/>
+      <w:lvlText w:val="%5."/>
+      <w:lvlJc w:val="left"/>
+      <w:pPr>
+        <w:ind w:left="3600" w:hanging="360"/>
+      </w:pPr>
+    </w:lvl>
+    <w:lvl w:ilvl="5" w:tplc="4009001B" w:tentative="1">
+      <w:start w:val="1"/>
+      <w:numFmt w:val="lowerRoman"/>
+      <w:lvlText w:val="%6."/>
+      <w:lvlJc w:val="right"/>
+      <w:pPr>
+        <w:ind w:left="4320" w:hanging="180"/>
+      </w:pPr>
+    </w:lvl>
+    <w:lvl w:ilvl="6" w:tplc="4009000F" w:tentative="1">
+      <w:start w:val="1"/>
+      <w:numFmt w:val="decimal"/>
+      <w:lvlText w:val="%7."/>
+      <w:lvlJc w:val="left"/>
+      <w:pPr>
+        <w:ind w:left="5040" w:hanging="360"/>
+      </w:pPr>
+    </w:lvl>
+    <w:lvl w:ilvl="7" w:tplc="40090019" w:tentative="1">
+      <w:start w:val="1"/>
+      <w:numFmt w:val="lowerLetter"/>
+      <w:lvlText w:val="%8."/>
+      <w:lvlJc w:val="left"/>
+      <w:pPr>
+        <w:ind w:left="5760" w:hanging="360"/>
+      </w:pPr>
+    </w:lvl>
+    <w:lvl w:ilvl="8" w:tplc="4009001B" w:tentative="1">
+      <w:start w:val="1"/>
+      <w:numFmt w:val="lowerRoman"/>
+      <w:lvlText w:val="%9."/>
+      <w:lvlJc w:val="right"/>
+      <w:pPr>
+        <w:ind w:left="6480" w:hanging="180"/>
+      </w:pPr>
+    </w:lvl>
+  </w:abstractNum>
+  <w:abstractNum w:abstractNumId="3" w15:restartNumberingAfterBreak="0">
+    <w:nsid w:val="0BB302B5"/>
+    <w:multiLevelType w:val="hybridMultilevel"/>
+    <w:tmpl w:val="F4B448A6"/>
+    <w:lvl w:ilvl="0" w:tplc="0409000F">
+      <w:start w:val="1"/>
+      <w:numFmt w:val="decimal"/>
+      <w:lvlText w:val="%1."/>
+      <w:lvlJc w:val="left"/>
+      <w:pPr>
+        <w:ind w:left="720" w:hanging="360"/>
+      </w:pPr>
+    </w:lvl>
+    <w:lvl w:ilvl="1" w:tplc="40090019" w:tentative="1">
+      <w:start w:val="1"/>
+      <w:numFmt w:val="lowerLetter"/>
+      <w:lvlText w:val="%2."/>
+      <w:lvlJc w:val="left"/>
+      <w:pPr>
+        <w:ind w:left="1440" w:hanging="360"/>
+      </w:pPr>
+    </w:lvl>
+    <w:lvl w:ilvl="2" w:tplc="4009001B" w:tentative="1">
+      <w:start w:val="1"/>
+      <w:numFmt w:val="lowerRoman"/>
+      <w:lvlText w:val="%3."/>
+      <w:lvlJc w:val="right"/>
+      <w:pPr>
+        <w:ind w:left="2160" w:hanging="180"/>
+      </w:pPr>
+    </w:lvl>
+    <w:lvl w:ilvl="3" w:tplc="4009000F" w:tentative="1">
+      <w:start w:val="1"/>
+      <w:numFmt w:val="decimal"/>
+      <w:lvlText w:val="%4."/>
+      <w:lvlJc w:val="left"/>
+      <w:pPr>
+        <w:ind w:left="2880" w:hanging="360"/>
+      </w:pPr>
+    </w:lvl>
+    <w:lvl w:ilvl="4" w:tplc="40090019" w:tentative="1">
+      <w:start w:val="1"/>
+      <w:numFmt w:val="lowerLetter"/>
+      <w:lvlText w:val="%5."/>
+      <w:lvlJc w:val="left"/>
+      <w:pPr>
+        <w:ind w:left="3600" w:hanging="360"/>
+      </w:pPr>
+    </w:lvl>
+    <w:lvl w:ilvl="5" w:tplc="4009001B" w:tentative="1">
+      <w:start w:val="1"/>
+      <w:numFmt w:val="lowerRoman"/>
+      <w:lvlText w:val="%6."/>
+      <w:lvlJc w:val="right"/>
+      <w:pPr>
+        <w:ind w:left="4320" w:hanging="180"/>
+      </w:pPr>
+    </w:lvl>
+    <w:lvl w:ilvl="6" w:tplc="4009000F" w:tentative="1">
+      <w:start w:val="1"/>
+      <w:numFmt w:val="decimal"/>
+      <w:lvlText w:val="%7."/>
+      <w:lvlJc w:val="left"/>
+      <w:pPr>
+        <w:ind w:left="5040" w:hanging="360"/>
+      </w:pPr>
+    </w:lvl>
+    <w:lvl w:ilvl="7" w:tplc="40090019" w:tentative="1">
+      <w:start w:val="1"/>
+      <w:numFmt w:val="lowerLetter"/>
+      <w:lvlText w:val="%8."/>
+      <w:lvlJc w:val="left"/>
+      <w:pPr>
+        <w:ind w:left="5760" w:hanging="360"/>
+      </w:pPr>
+    </w:lvl>
+    <w:lvl w:ilvl="8" w:tplc="4009001B" w:tentative="1">
+      <w:start w:val="1"/>
+      <w:numFmt w:val="lowerRoman"/>
+      <w:lvlText w:val="%9."/>
+      <w:lvlJc w:val="right"/>
+      <w:pPr>
+        <w:ind w:left="6480" w:hanging="180"/>
+      </w:pPr>
+    </w:lvl>
+  </w:abstractNum>
+  <w:abstractNum w:abstractNumId="4" w15:restartNumberingAfterBreak="0">
     <w:nsid w:val="1547014A"/>
     <w:multiLevelType w:val="hybridMultilevel"/>
     <w:tmpl w:val="6AB890EA"/>
@@ -2211,7 +3505,93 @@
       </w:pPr>
     </w:lvl>
   </w:abstractNum>
-  <w:abstractNum w:abstractNumId="2" w15:restartNumberingAfterBreak="0">
+  <w:abstractNum w:abstractNumId="5" w15:restartNumberingAfterBreak="0">
+    <w:nsid w:val="1A75314D"/>
+    <w:multiLevelType w:val="hybridMultilevel"/>
+    <w:tmpl w:val="2BB64BA0"/>
+    <w:lvl w:ilvl="0" w:tplc="0409000F">
+      <w:start w:val="1"/>
+      <w:numFmt w:val="decimal"/>
+      <w:lvlText w:val="%1."/>
+      <w:lvlJc w:val="left"/>
+      <w:pPr>
+        <w:ind w:left="720" w:hanging="360"/>
+      </w:pPr>
+    </w:lvl>
+    <w:lvl w:ilvl="1" w:tplc="40090019" w:tentative="1">
+      <w:start w:val="1"/>
+      <w:numFmt w:val="lowerLetter"/>
+      <w:lvlText w:val="%2."/>
+      <w:lvlJc w:val="left"/>
+      <w:pPr>
+        <w:ind w:left="1440" w:hanging="360"/>
+      </w:pPr>
+    </w:lvl>
+    <w:lvl w:ilvl="2" w:tplc="4009001B" w:tentative="1">
+      <w:start w:val="1"/>
+      <w:numFmt w:val="lowerRoman"/>
+      <w:lvlText w:val="%3."/>
+      <w:lvlJc w:val="right"/>
+      <w:pPr>
+        <w:ind w:left="2160" w:hanging="180"/>
+      </w:pPr>
+    </w:lvl>
+    <w:lvl w:ilvl="3" w:tplc="4009000F" w:tentative="1">
+      <w:start w:val="1"/>
+      <w:numFmt w:val="decimal"/>
+      <w:lvlText w:val="%4."/>
+      <w:lvlJc w:val="left"/>
+      <w:pPr>
+        <w:ind w:left="2880" w:hanging="360"/>
+      </w:pPr>
+    </w:lvl>
+    <w:lvl w:ilvl="4" w:tplc="40090019" w:tentative="1">
+      <w:start w:val="1"/>
+      <w:numFmt w:val="lowerLetter"/>
+      <w:lvlText w:val="%5."/>
+      <w:lvlJc w:val="left"/>
+      <w:pPr>
+        <w:ind w:left="3600" w:hanging="360"/>
+      </w:pPr>
+    </w:lvl>
+    <w:lvl w:ilvl="5" w:tplc="4009001B" w:tentative="1">
+      <w:start w:val="1"/>
+      <w:numFmt w:val="lowerRoman"/>
+      <w:lvlText w:val="%6."/>
+      <w:lvlJc w:val="right"/>
+      <w:pPr>
+        <w:ind w:left="4320" w:hanging="180"/>
+      </w:pPr>
+    </w:lvl>
+    <w:lvl w:ilvl="6" w:tplc="4009000F" w:tentative="1">
+      <w:start w:val="1"/>
+      <w:numFmt w:val="decimal"/>
+      <w:lvlText w:val="%7."/>
+      <w:lvlJc w:val="left"/>
+      <w:pPr>
+        <w:ind w:left="5040" w:hanging="360"/>
+      </w:pPr>
+    </w:lvl>
+    <w:lvl w:ilvl="7" w:tplc="40090019" w:tentative="1">
+      <w:start w:val="1"/>
+      <w:numFmt w:val="lowerLetter"/>
+      <w:lvlText w:val="%8."/>
+      <w:lvlJc w:val="left"/>
+      <w:pPr>
+        <w:ind w:left="5760" w:hanging="360"/>
+      </w:pPr>
+    </w:lvl>
+    <w:lvl w:ilvl="8" w:tplc="4009001B" w:tentative="1">
+      <w:start w:val="1"/>
+      <w:numFmt w:val="lowerRoman"/>
+      <w:lvlText w:val="%9."/>
+      <w:lvlJc w:val="right"/>
+      <w:pPr>
+        <w:ind w:left="6480" w:hanging="180"/>
+      </w:pPr>
+    </w:lvl>
+  </w:abstractNum>
+  <w:abstractNum w:abstractNumId="6" w15:restartNumberingAfterBreak="0">
     <w:nsid w:val="22BD68D6"/>
     <w:multiLevelType w:val="hybridMultilevel"/>
     <w:tmpl w:val="6372938A"/>
@@ -2324,7 +3704,7 @@
       </w:rPr>
     </w:lvl>
   </w:abstractNum>
-  <w:abstractNum w:abstractNumId="3" w15:restartNumberingAfterBreak="0">
+  <w:abstractNum w:abstractNumId="7" w15:restartNumberingAfterBreak="0">
     <w:nsid w:val="2B010C5B"/>
     <w:multiLevelType w:val="hybridMultilevel"/>
     <w:tmpl w:val="84E840F6"/>
@@ -2410,7 +3790,7 @@
       </w:pPr>
     </w:lvl>
   </w:abstractNum>
-  <w:abstractNum w:abstractNumId="4" w15:restartNumberingAfterBreak="0">
+  <w:abstractNum w:abstractNumId="8" w15:restartNumberingAfterBreak="0">
     <w:nsid w:val="3ADB3646"/>
     <w:multiLevelType w:val="hybridMultilevel"/>
     <w:tmpl w:val="CCA2048A"/>
@@ -2496,7 +3876,7 @@
       </w:pPr>
     </w:lvl>
   </w:abstractNum>
-  <w:abstractNum w:abstractNumId="5" w15:restartNumberingAfterBreak="0">
+  <w:abstractNum w:abstractNumId="9" w15:restartNumberingAfterBreak="0">
     <w:nsid w:val="495C0F68"/>
     <w:multiLevelType w:val="hybridMultilevel"/>
     <w:tmpl w:val="6DE46270"/>
@@ -2582,7 +3962,7 @@
       </w:pPr>
     </w:lvl>
   </w:abstractNum>
-  <w:abstractNum w:abstractNumId="6" w15:restartNumberingAfterBreak="0">
+  <w:abstractNum w:abstractNumId="10" w15:restartNumberingAfterBreak="0">
     <w:nsid w:val="563F65D9"/>
     <w:multiLevelType w:val="hybridMultilevel"/>
     <w:tmpl w:val="07F227BE"/>
@@ -2695,7 +4075,7 @@
       </w:rPr>
     </w:lvl>
   </w:abstractNum>
-  <w:abstractNum w:abstractNumId="7" w15:restartNumberingAfterBreak="0">
+  <w:abstractNum w:abstractNumId="11" w15:restartNumberingAfterBreak="0">
     <w:nsid w:val="5DB70B31"/>
     <w:multiLevelType w:val="hybridMultilevel"/>
     <w:tmpl w:val="90720FDA"/>
@@ -2808,7 +4188,7 @@
       </w:rPr>
     </w:lvl>
   </w:abstractNum>
-  <w:abstractNum w:abstractNumId="8" w15:restartNumberingAfterBreak="0">
+  <w:abstractNum w:abstractNumId="12" w15:restartNumberingAfterBreak="0">
     <w:nsid w:val="629E1570"/>
     <w:multiLevelType w:val="hybridMultilevel"/>
     <w:tmpl w:val="55564640"/>
@@ -2894,7 +4274,7 @@
       </w:pPr>
     </w:lvl>
   </w:abstractNum>
-  <w:abstractNum w:abstractNumId="9" w15:restartNumberingAfterBreak="0">
+  <w:abstractNum w:abstractNumId="13" w15:restartNumberingAfterBreak="0">
     <w:nsid w:val="640274F2"/>
     <w:multiLevelType w:val="hybridMultilevel"/>
     <w:tmpl w:val="853E2C56"/>
@@ -2980,7 +4360,93 @@
       </w:pPr>
     </w:lvl>
   </w:abstractNum>
-  <w:abstractNum w:abstractNumId="10" w15:restartNumberingAfterBreak="0">
+  <w:abstractNum w:abstractNumId="14" w15:restartNumberingAfterBreak="0">
+    <w:nsid w:val="7A753C8F"/>
+    <w:multiLevelType w:val="hybridMultilevel"/>
+    <w:tmpl w:val="F5C4E264"/>
+    <w:lvl w:ilvl="0" w:tplc="0409000F">
+      <w:start w:val="1"/>
+      <w:numFmt w:val="decimal"/>
+      <w:lvlText w:val="%1."/>
+      <w:lvlJc w:val="left"/>
+      <w:pPr>
+        <w:ind w:left="720" w:hanging="360"/>
+      </w:pPr>
+    </w:lvl>
+    <w:lvl w:ilvl="1" w:tplc="40090019" w:tentative="1">
+      <w:start w:val="1"/>
+      <w:numFmt w:val="lowerLetter"/>
+      <w:lvlText w:val="%2."/>
+      <w:lvlJc w:val="left"/>
+      <w:pPr>
+        <w:ind w:left="1440" w:hanging="360"/>
+      </w:pPr>
+    </w:lvl>
+    <w:lvl w:ilvl="2" w:tplc="4009001B" w:tentative="1">
+      <w:start w:val="1"/>
+      <w:numFmt w:val="lowerRoman"/>
+      <w:lvlText w:val="%3."/>
+      <w:lvlJc w:val="right"/>
+      <w:pPr>
+        <w:ind w:left="2160" w:hanging="180"/>
+      </w:pPr>
+    </w:lvl>
+    <w:lvl w:ilvl="3" w:tplc="4009000F" w:tentative="1">
+      <w:start w:val="1"/>
+      <w:numFmt w:val="decimal"/>
+      <w:lvlText w:val="%4."/>
+      <w:lvlJc w:val="left"/>
+      <w:pPr>
+        <w:ind w:left="2880" w:hanging="360"/>
+      </w:pPr>
+    </w:lvl>
+    <w:lvl w:ilvl="4" w:tplc="40090019" w:tentative="1">
+      <w:start w:val="1"/>
+      <w:numFmt w:val="lowerLetter"/>
+      <w:lvlText w:val="%5."/>
+      <w:lvlJc w:val="left"/>
+      <w:pPr>
+        <w:ind w:left="3600" w:hanging="360"/>
+      </w:pPr>
+    </w:lvl>
+    <w:lvl w:ilvl="5" w:tplc="4009001B" w:tentative="1">
+      <w:start w:val="1"/>
+      <w:numFmt w:val="lowerRoman"/>
+      <w:lvlText w:val="%6."/>
+      <w:lvlJc w:val="right"/>
+      <w:pPr>
+        <w:ind w:left="4320" w:hanging="180"/>
+      </w:pPr>
+    </w:lvl>
+    <w:lvl w:ilvl="6" w:tplc="4009000F" w:tentative="1">
+      <w:start w:val="1"/>
+      <w:numFmt w:val="decimal"/>
+      <w:lvlText w:val="%7."/>
+      <w:lvlJc w:val="left"/>
+      <w:pPr>
+        <w:ind w:left="5040" w:hanging="360"/>
+      </w:pPr>
+    </w:lvl>
+    <w:lvl w:ilvl="7" w:tplc="40090019" w:tentative="1">
+      <w:start w:val="1"/>
+      <w:numFmt w:val="lowerLetter"/>
+      <w:lvlText w:val="%8."/>
+      <w:lvlJc w:val="left"/>
+      <w:pPr>
+        <w:ind w:left="5760" w:hanging="360"/>
+      </w:pPr>
+    </w:lvl>
+    <w:lvl w:ilvl="8" w:tplc="4009001B" w:tentative="1">
+      <w:start w:val="1"/>
+      <w:numFmt w:val="lowerRoman"/>
+      <w:lvlText w:val="%9."/>
+      <w:lvlJc w:val="right"/>
+      <w:pPr>
+        <w:ind w:left="6480" w:hanging="180"/>
+      </w:pPr>
+    </w:lvl>
+  </w:abstractNum>
+  <w:abstractNum w:abstractNumId="15" w15:restartNumberingAfterBreak="0">
     <w:nsid w:val="7C971187"/>
     <w:multiLevelType w:val="hybridMultilevel"/>
     <w:tmpl w:val="256CE5D4"/>
@@ -3066,7 +4532,7 @@
       </w:pPr>
     </w:lvl>
   </w:abstractNum>
-  <w:abstractNum w:abstractNumId="11" w15:restartNumberingAfterBreak="0">
+  <w:abstractNum w:abstractNumId="16" w15:restartNumberingAfterBreak="0">
     <w:nsid w:val="7DE34985"/>
     <w:multiLevelType w:val="hybridMultilevel"/>
     <w:tmpl w:val="784A3C74"/>
@@ -3153,40 +4619,55 @@
     </w:lvl>
   </w:abstractNum>
   <w:num w:numId="1">
-    <w:abstractNumId w:val="9"/>
+    <w:abstractNumId w:val="13"/>
   </w:num>
   <w:num w:numId="2">
+    <w:abstractNumId w:val="10"/>
+  </w:num>
+  <w:num w:numId="3">
+    <w:abstractNumId w:val="4"/>
+  </w:num>
+  <w:num w:numId="4">
     <w:abstractNumId w:val="6"/>
   </w:num>
-  <w:num w:numId="3">
-    <w:abstractNumId w:val="1"/>
+  <w:num w:numId="5">
+    <w:abstractNumId w:val="11"/>
   </w:num>
-  <w:num w:numId="4">
-    <w:abstractNumId w:val="2"/>
-  </w:num>
-  <w:num w:numId="5">
+  <w:num w:numId="6">
     <w:abstractNumId w:val="7"/>
   </w:num>
-  <w:num w:numId="6">
-    <w:abstractNumId w:val="3"/>
-  </w:num>
   <w:num w:numId="7">
-    <w:abstractNumId w:val="11"/>
+    <w:abstractNumId w:val="16"/>
   </w:num>
   <w:num w:numId="8">
     <w:abstractNumId w:val="0"/>
   </w:num>
   <w:num w:numId="9">
+    <w:abstractNumId w:val="9"/>
+  </w:num>
+  <w:num w:numId="10">
+    <w:abstractNumId w:val="8"/>
+  </w:num>
+  <w:num w:numId="11">
+    <w:abstractNumId w:val="15"/>
+  </w:num>
+  <w:num w:numId="12">
+    <w:abstractNumId w:val="12"/>
+  </w:num>
+  <w:num w:numId="13">
     <w:abstractNumId w:val="5"/>
   </w:num>
-  <w:num w:numId="10">
-    <w:abstractNumId w:val="4"/>
+  <w:num w:numId="14">
+    <w:abstractNumId w:val="1"/>
   </w:num>
-  <w:num w:numId="11">
-    <w:abstractNumId w:val="10"/>
+  <w:num w:numId="15">
+    <w:abstractNumId w:val="2"/>
   </w:num>
-  <w:num w:numId="12">
-    <w:abstractNumId w:val="8"/>
+  <w:num w:numId="16">
+    <w:abstractNumId w:val="14"/>
+  </w:num>
+  <w:num w:numId="17">
+    <w:abstractNumId w:val="3"/>
   </w:num>
 </w:numbering>
 </file>
@@ -3314,6 +4795,7 @@
     <w:lsdException w:name="HTML Sample" w:semiHidden="1" w:unhideWhenUsed="1"/>
     <w:lsdException w:name="HTML Typewriter" w:semiHidden="1" w:unhideWhenUsed="1"/>
     <w:lsdException w:name="HTML Variable" w:semiHidden="1" w:unhideWhenUsed="1"/>
+    <w:lsdException w:name="Normal Table" w:semiHidden="1" w:unhideWhenUsed="1"/>
     <w:lsdException w:name="annotation subject" w:semiHidden="1" w:unhideWhenUsed="1"/>
     <w:lsdException w:name="No List" w:semiHidden="1" w:unhideWhenUsed="1"/>
     <w:lsdException w:name="Outline List 1" w:semiHidden="1" w:unhideWhenUsed="1"/>
@@ -3360,8 +4842,10 @@
     <w:lsdException w:name="Table Subtle 2" w:semiHidden="1" w:unhideWhenUsed="1"/>
     <w:lsdException w:name="Table Web 1" w:semiHidden="1" w:unhideWhenUsed="1"/>
     <w:lsdException w:name="Table Web 2" w:semiHidden="1" w:unhideWhenUsed="1"/>
+    <w:lsdException w:name="Table Web 3" w:semiHidden="1" w:unhideWhenUsed="1"/>
     <w:lsdException w:name="Balloon Text" w:semiHidden="1" w:unhideWhenUsed="1"/>
     <w:lsdException w:name="Table Grid" w:uiPriority="39"/>
+    <w:lsdException w:name="Table Theme" w:semiHidden="1" w:unhideWhenUsed="1"/>
     <w:lsdException w:name="Placeholder Text" w:semiHidden="1"/>
     <w:lsdException w:name="No Spacing" w:uiPriority="1" w:qFormat="1"/>
     <w:lsdException w:name="Light Shading" w:uiPriority="60"/>
@@ -3633,6 +5117,7 @@
   <w:style w:type="character" w:default="1" w:styleId="DefaultParagraphFont">
     <w:name w:val="Default Paragraph Font"/>
     <w:uiPriority w:val="1"/>
+    <w:semiHidden/>
     <w:unhideWhenUsed/>
   </w:style>
   <w:style w:type="table" w:default="1" w:styleId="TableNormal">
@@ -3691,6 +5176,24 @@
       <w:color w:val="2F5496" w:themeColor="accent1" w:themeShade="BF"/>
       <w:sz w:val="26"/>
       <w:szCs w:val="26"/>
+    </w:rPr>
+  </w:style>
+  <w:style w:type="paragraph" w:customStyle="1" w:styleId="teps">
+    <w:name w:val="teps"/>
+    <w:basedOn w:val="Normal"/>
+    <w:link w:val="tepsChar"/>
+    <w:rsid w:val="00F449F8"/>
+    <w:rPr>
+      <w:lang w:val="en-IN"/>
+    </w:rPr>
+  </w:style>
+  <w:style w:type="character" w:customStyle="1" w:styleId="tepsChar">
+    <w:name w:val="teps Char"/>
+    <w:basedOn w:val="DefaultParagraphFont"/>
+    <w:link w:val="teps"/>
+    <w:rsid w:val="00F449F8"/>
+    <w:rPr>
+      <w:lang w:val="en-IN"/>
     </w:rPr>
   </w:style>
 </w:styles>

</xml_diff>